<commit_message>
Ultima versión del TP
</commit_message>
<xml_diff>
--- a/sor/TP - Redes/Informe/UNGS_SOR - TP Redes (Chagaray-Dominguez-Varchetta).docx
+++ b/sor/TP - Redes/Informe/UNGS_SOR - TP Redes (Chagaray-Dominguez-Varchetta).docx
@@ -1245,7 +1245,7 @@
         <mc:AlternateContent>
           <mc:Choice Requires="wpg">
             <w:drawing>
-              <wp:anchor distT="0" distB="0" distL="114300" distR="114300" simplePos="0" relativeHeight="251667456" behindDoc="0" locked="0" layoutInCell="1" allowOverlap="1" wp14:anchorId="491238D7" wp14:editId="3424CCBE">
+              <wp:anchor distT="0" distB="0" distL="114300" distR="114300" simplePos="0" relativeHeight="251667456" behindDoc="0" locked="0" layoutInCell="1" allowOverlap="1" wp14:anchorId="491238D7" wp14:editId="1F9ABCCE">
                 <wp:simplePos x="0" y="0"/>
                 <wp:positionH relativeFrom="column">
                   <wp:posOffset>4602480</wp:posOffset>
@@ -5304,7 +5304,73 @@
           <w:sz w:val="24"/>
           <w:szCs w:val="20"/>
         </w:rPr>
-        <w:t>A continuacion se presenta una vista del diagrama implementado en Packet Tracer:</w:t>
+        <w:t xml:space="preserve">A continuacion se presenta una vista del diagrama </w:t>
+      </w:r>
+      <w:r>
+        <w:rPr>
+          <w:b w:val="0"/>
+          <w:bCs/>
+          <w:noProof/>
+          <w:color w:val="3B3838" w:themeColor="background2" w:themeShade="40"/>
+          <w:sz w:val="24"/>
+          <w:szCs w:val="20"/>
+        </w:rPr>
+        <w:t>realizado en el simulador</w:t>
+      </w:r>
+      <w:r>
+        <w:rPr>
+          <w:b w:val="0"/>
+          <w:bCs/>
+          <w:noProof/>
+          <w:color w:val="3B3838" w:themeColor="background2" w:themeShade="40"/>
+          <w:sz w:val="24"/>
+          <w:szCs w:val="20"/>
+        </w:rPr>
+        <w:t xml:space="preserve"> </w:t>
+      </w:r>
+      <w:r>
+        <w:rPr>
+          <w:b w:val="0"/>
+          <w:bCs/>
+          <w:noProof/>
+          <w:color w:val="3B3838" w:themeColor="background2" w:themeShade="40"/>
+          <w:sz w:val="24"/>
+          <w:szCs w:val="20"/>
+        </w:rPr>
+        <w:t xml:space="preserve">Cisco </w:t>
+      </w:r>
+      <w:r>
+        <w:rPr>
+          <w:b w:val="0"/>
+          <w:bCs/>
+          <w:noProof/>
+          <w:color w:val="3B3838" w:themeColor="background2" w:themeShade="40"/>
+          <w:sz w:val="24"/>
+          <w:szCs w:val="20"/>
+        </w:rPr>
+        <w:t>Packet Tracer</w:t>
+      </w:r>
+      <w:r>
+        <w:rPr>
+          <w:b w:val="0"/>
+          <w:bCs/>
+          <w:noProof/>
+          <w:color w:val="3B3838" w:themeColor="background2" w:themeShade="40"/>
+          <w:sz w:val="24"/>
+          <w:szCs w:val="20"/>
+        </w:rPr>
+        <w:t xml:space="preserve"> en su versión 8.2.2.0400</w:t>
+      </w:r>
+      <w:r>
+        <w:rPr>
+          <w:b w:val="0"/>
+          <w:bCs/>
+          <w:noProof/>
+          <w:color w:val="3B3838" w:themeColor="background2" w:themeShade="40"/>
+          <w:sz w:val="24"/>
+          <w:szCs w:val="20"/>
+        </w:rPr>
+        <w:t>:</w:t>
       </w:r>
     </w:p>
     <w:p>
@@ -5330,7 +5396,7 @@
           <w:lang w:val="es-AR"/>
         </w:rPr>
         <w:drawing>
-          <wp:inline distT="0" distB="0" distL="0" distR="0" wp14:anchorId="1F4DDD50" wp14:editId="1DF0A634">
+          <wp:inline distT="0" distB="0" distL="0" distR="0" wp14:anchorId="1F4DDD50" wp14:editId="747AA1B6">
             <wp:extent cx="6352817" cy="2546350"/>
             <wp:effectExtent l="19050" t="19050" r="10160" b="25400"/>
             <wp:docPr id="1413890436" name="Imagen 8" descr="Imagen que contiene mapa, interior, barco, grupo&#10;&#10;El contenido generado por IA puede ser incorrecto."/>
@@ -26889,6 +26955,7 @@
     <w:rsid w:val="007461CC"/>
     <w:rsid w:val="00761788"/>
     <w:rsid w:val="008837DF"/>
+    <w:rsid w:val="008A29CB"/>
     <w:rsid w:val="00A16184"/>
     <w:rsid w:val="00B33F2D"/>
     <w:rsid w:val="00BD629B"/>
@@ -26896,6 +26963,7 @@
     <w:rsid w:val="00C56CEF"/>
     <w:rsid w:val="00CE7BE0"/>
     <w:rsid w:val="00D13DA2"/>
+    <w:rsid w:val="00E253C5"/>
     <w:rsid w:val="00FE2203"/>
   </w:rsids>
   <m:mathPr>

</xml_diff>